<commit_message>
Correction des bugs des events, last event, dates, et formulaire
</commit_message>
<xml_diff>
--- a/Cahier+de+recette+du+site+724events.docx
+++ b/Cahier+de+recette+du+site+724events.docx
@@ -243,7 +243,6 @@
                 <w:szCs w:val="20"/>
               </w:rPr>
             </w:pPr>
-            <w:proofErr w:type="spellStart"/>
             <w:r>
               <w:rPr>
                 <w:rFonts w:ascii="Montserrat" w:eastAsia="Montserrat" w:hAnsi="Montserrat" w:cs="Montserrat"/>
@@ -252,7 +251,6 @@
               </w:rPr>
               <w:t>Given</w:t>
             </w:r>
-            <w:proofErr w:type="spellEnd"/>
           </w:p>
         </w:tc>
         <w:tc>
@@ -321,7 +319,6 @@
                 <w:szCs w:val="20"/>
               </w:rPr>
             </w:pPr>
-            <w:proofErr w:type="spellStart"/>
             <w:r>
               <w:rPr>
                 <w:rFonts w:ascii="Montserrat" w:eastAsia="Montserrat" w:hAnsi="Montserrat" w:cs="Montserrat"/>
@@ -330,7 +327,6 @@
               </w:rPr>
               <w:t>When</w:t>
             </w:r>
-            <w:proofErr w:type="spellEnd"/>
           </w:p>
         </w:tc>
         <w:tc>
@@ -399,7 +395,6 @@
                 <w:szCs w:val="20"/>
               </w:rPr>
             </w:pPr>
-            <w:proofErr w:type="spellStart"/>
             <w:r>
               <w:rPr>
                 <w:rFonts w:ascii="Montserrat" w:eastAsia="Montserrat" w:hAnsi="Montserrat" w:cs="Montserrat"/>
@@ -408,7 +403,6 @@
               </w:rPr>
               <w:t>Then</w:t>
             </w:r>
-            <w:proofErr w:type="spellEnd"/>
           </w:p>
         </w:tc>
         <w:tc>
@@ -581,7 +575,6 @@
                 <w:szCs w:val="20"/>
               </w:rPr>
             </w:pPr>
-            <w:proofErr w:type="spellStart"/>
             <w:r>
               <w:rPr>
                 <w:rFonts w:ascii="Montserrat" w:eastAsia="Montserrat" w:hAnsi="Montserrat" w:cs="Montserrat"/>
@@ -590,7 +583,6 @@
               </w:rPr>
               <w:t>Given</w:t>
             </w:r>
-            <w:proofErr w:type="spellEnd"/>
           </w:p>
         </w:tc>
         <w:tc>
@@ -659,7 +651,6 @@
                 <w:szCs w:val="20"/>
               </w:rPr>
             </w:pPr>
-            <w:proofErr w:type="spellStart"/>
             <w:r>
               <w:rPr>
                 <w:rFonts w:ascii="Montserrat" w:eastAsia="Montserrat" w:hAnsi="Montserrat" w:cs="Montserrat"/>
@@ -668,7 +659,6 @@
               </w:rPr>
               <w:t>When</w:t>
             </w:r>
-            <w:proofErr w:type="spellEnd"/>
           </w:p>
         </w:tc>
         <w:tc>
@@ -737,7 +727,6 @@
                 <w:szCs w:val="20"/>
               </w:rPr>
             </w:pPr>
-            <w:proofErr w:type="spellStart"/>
             <w:r>
               <w:rPr>
                 <w:rFonts w:ascii="Montserrat" w:eastAsia="Montserrat" w:hAnsi="Montserrat" w:cs="Montserrat"/>
@@ -746,7 +735,6 @@
               </w:rPr>
               <w:t>Then</w:t>
             </w:r>
-            <w:proofErr w:type="spellEnd"/>
           </w:p>
         </w:tc>
         <w:tc>
@@ -778,7 +766,31 @@
               <w:rPr>
                 <w:rFonts w:ascii="Montserrat" w:eastAsia="Montserrat" w:hAnsi="Montserrat" w:cs="Montserrat"/>
               </w:rPr>
-              <w:t>Le choix ne renvoie pas à la partie du site concerné</w:t>
+              <w:t>Le choix</w:t>
+            </w:r>
+            <w:r>
+              <w:rPr>
+                <w:rFonts w:ascii="Montserrat" w:eastAsia="Montserrat" w:hAnsi="Montserrat" w:cs="Montserrat"/>
+              </w:rPr>
+              <w:t xml:space="preserve"> </w:t>
+            </w:r>
+            <w:r>
+              <w:rPr>
+                <w:rFonts w:ascii="Montserrat" w:eastAsia="Montserrat" w:hAnsi="Montserrat" w:cs="Montserrat"/>
+              </w:rPr>
+              <w:t xml:space="preserve">renvoie </w:t>
+            </w:r>
+            <w:r>
+              <w:rPr>
+                <w:rFonts w:ascii="Montserrat" w:eastAsia="Montserrat" w:hAnsi="Montserrat" w:cs="Montserrat"/>
+              </w:rPr>
+              <w:t xml:space="preserve">vers la </w:t>
+            </w:r>
+            <w:r>
+              <w:rPr>
+                <w:rFonts w:ascii="Montserrat" w:eastAsia="Montserrat" w:hAnsi="Montserrat" w:cs="Montserrat"/>
+              </w:rPr>
+              <w:t>partie du site concerné</w:t>
             </w:r>
           </w:p>
         </w:tc>
@@ -930,7 +942,6 @@
                 <w:szCs w:val="20"/>
               </w:rPr>
             </w:pPr>
-            <w:proofErr w:type="spellStart"/>
             <w:r>
               <w:rPr>
                 <w:rFonts w:ascii="Montserrat" w:eastAsia="Montserrat" w:hAnsi="Montserrat" w:cs="Montserrat"/>
@@ -939,7 +950,6 @@
               </w:rPr>
               <w:t>Given</w:t>
             </w:r>
-            <w:proofErr w:type="spellEnd"/>
           </w:p>
         </w:tc>
         <w:tc>
@@ -1012,7 +1022,6 @@
                 <w:szCs w:val="20"/>
               </w:rPr>
             </w:pPr>
-            <w:proofErr w:type="spellStart"/>
             <w:r>
               <w:rPr>
                 <w:rFonts w:ascii="Montserrat" w:eastAsia="Montserrat" w:hAnsi="Montserrat" w:cs="Montserrat"/>
@@ -1021,7 +1030,6 @@
               </w:rPr>
               <w:t>When</w:t>
             </w:r>
-            <w:proofErr w:type="spellEnd"/>
           </w:p>
         </w:tc>
         <w:tc>
@@ -1094,7 +1102,6 @@
                 <w:szCs w:val="20"/>
               </w:rPr>
             </w:pPr>
-            <w:proofErr w:type="spellStart"/>
             <w:r>
               <w:rPr>
                 <w:rFonts w:ascii="Montserrat" w:eastAsia="Montserrat" w:hAnsi="Montserrat" w:cs="Montserrat"/>
@@ -1103,7 +1110,6 @@
               </w:rPr>
               <w:t>Then</w:t>
             </w:r>
-            <w:proofErr w:type="spellEnd"/>
           </w:p>
         </w:tc>
         <w:tc>
@@ -1293,7 +1299,6 @@
                 <w:szCs w:val="20"/>
               </w:rPr>
             </w:pPr>
-            <w:proofErr w:type="spellStart"/>
             <w:r>
               <w:rPr>
                 <w:rFonts w:ascii="Montserrat" w:eastAsia="Montserrat" w:hAnsi="Montserrat" w:cs="Montserrat"/>
@@ -1302,7 +1307,6 @@
               </w:rPr>
               <w:t>Given</w:t>
             </w:r>
-            <w:proofErr w:type="spellEnd"/>
           </w:p>
         </w:tc>
         <w:tc>
@@ -1332,6 +1336,30 @@
                 <w:szCs w:val="20"/>
               </w:rPr>
             </w:pPr>
+            <w:r>
+              <w:rPr>
+                <w:rFonts w:ascii="Montserrat" w:eastAsia="Montserrat" w:hAnsi="Montserrat" w:cs="Montserrat"/>
+                <w:sz w:val="20"/>
+                <w:szCs w:val="20"/>
+              </w:rPr>
+              <w:t>En consultant l</w:t>
+            </w:r>
+            <w:r>
+              <w:rPr>
+                <w:rFonts w:ascii="Montserrat" w:eastAsia="Montserrat" w:hAnsi="Montserrat" w:cs="Montserrat"/>
+                <w:sz w:val="20"/>
+                <w:szCs w:val="20"/>
+              </w:rPr>
+              <w:t>e filtre de la</w:t>
+            </w:r>
+            <w:r>
+              <w:rPr>
+                <w:rFonts w:ascii="Montserrat" w:eastAsia="Montserrat" w:hAnsi="Montserrat" w:cs="Montserrat"/>
+                <w:sz w:val="20"/>
+                <w:szCs w:val="20"/>
+              </w:rPr>
+              <w:t xml:space="preserve"> section des évènements</w:t>
+            </w:r>
           </w:p>
         </w:tc>
       </w:tr>
@@ -1367,7 +1395,6 @@
                 <w:szCs w:val="20"/>
               </w:rPr>
             </w:pPr>
-            <w:proofErr w:type="spellStart"/>
             <w:r>
               <w:rPr>
                 <w:rFonts w:ascii="Montserrat" w:eastAsia="Montserrat" w:hAnsi="Montserrat" w:cs="Montserrat"/>
@@ -1376,7 +1403,6 @@
               </w:rPr>
               <w:t>When</w:t>
             </w:r>
-            <w:proofErr w:type="spellEnd"/>
           </w:p>
         </w:tc>
         <w:tc>
@@ -1406,6 +1432,14 @@
                 <w:szCs w:val="20"/>
               </w:rPr>
             </w:pPr>
+            <w:r>
+              <w:rPr>
+                <w:rFonts w:ascii="Montserrat" w:eastAsia="Montserrat" w:hAnsi="Montserrat" w:cs="Montserrat"/>
+                <w:sz w:val="20"/>
+                <w:szCs w:val="20"/>
+              </w:rPr>
+              <w:t>Lors du clique sur la sélection des types d’évènements</w:t>
+            </w:r>
           </w:p>
         </w:tc>
       </w:tr>
@@ -1441,7 +1475,6 @@
                 <w:szCs w:val="20"/>
               </w:rPr>
             </w:pPr>
-            <w:proofErr w:type="spellStart"/>
             <w:r>
               <w:rPr>
                 <w:rFonts w:ascii="Montserrat" w:eastAsia="Montserrat" w:hAnsi="Montserrat" w:cs="Montserrat"/>
@@ -1450,7 +1483,6 @@
               </w:rPr>
               <w:t>Then</w:t>
             </w:r>
-            <w:proofErr w:type="spellEnd"/>
           </w:p>
         </w:tc>
         <w:tc>
@@ -1480,9 +1512,42 @@
                 <w:szCs w:val="20"/>
               </w:rPr>
             </w:pPr>
-          </w:p>
-        </w:tc>
-      </w:tr>
+            <w:r>
+              <w:rPr>
+                <w:rFonts w:ascii="Montserrat" w:eastAsia="Montserrat" w:hAnsi="Montserrat" w:cs="Montserrat"/>
+                <w:sz w:val="20"/>
+                <w:szCs w:val="20"/>
+              </w:rPr>
+              <w:t>Les évènements ne sont pas filtrés en fonction de la sélection de l’utilisateur.</w:t>
+            </w:r>
+          </w:p>
+        </w:tc>
+      </w:tr>
+    </w:tbl>
+    <w:p>
+      <w:r>
+        <w:br w:type="page"/>
+      </w:r>
+    </w:p>
+    <w:tbl>
+      <w:tblPr>
+        <w:tblStyle w:val="a"/>
+        <w:tblW w:w="9030" w:type="dxa"/>
+        <w:tblBorders>
+          <w:top w:val="nil"/>
+          <w:left w:val="nil"/>
+          <w:bottom w:val="nil"/>
+          <w:right w:val="nil"/>
+          <w:insideH w:val="nil"/>
+          <w:insideV w:val="nil"/>
+        </w:tblBorders>
+        <w:tblLayout w:type="fixed"/>
+        <w:tblLook w:val="0600" w:firstRow="0" w:lastRow="0" w:firstColumn="0" w:lastColumn="0" w:noHBand="1" w:noVBand="1"/>
+      </w:tblPr>
+      <w:tblGrid>
+        <w:gridCol w:w="2490"/>
+        <w:gridCol w:w="6540"/>
+      </w:tblGrid>
       <w:tr>
         <w:trPr>
           <w:trHeight w:val="315"/>
@@ -1585,7 +1650,15 @@
                 <w:b/>
                 <w:color w:val="FFFFFF"/>
               </w:rPr>
-              <w:t>Scénario 6</w:t>
+              <w:t xml:space="preserve">Scénario </w:t>
+            </w:r>
+            <w:r>
+              <w:rPr>
+                <w:rFonts w:ascii="Montserrat" w:eastAsia="Montserrat" w:hAnsi="Montserrat" w:cs="Montserrat"/>
+                <w:b/>
+                <w:color w:val="FFFFFF"/>
+              </w:rPr>
+              <w:t>5</w:t>
             </w:r>
           </w:p>
         </w:tc>
@@ -1622,7 +1695,6 @@
                 <w:szCs w:val="20"/>
               </w:rPr>
             </w:pPr>
-            <w:proofErr w:type="spellStart"/>
             <w:r>
               <w:rPr>
                 <w:rFonts w:ascii="Montserrat" w:eastAsia="Montserrat" w:hAnsi="Montserrat" w:cs="Montserrat"/>
@@ -1631,7 +1703,6 @@
               </w:rPr>
               <w:t>Given</w:t>
             </w:r>
-            <w:proofErr w:type="spellEnd"/>
           </w:p>
         </w:tc>
         <w:tc>
@@ -1661,6 +1732,30 @@
                 <w:szCs w:val="20"/>
               </w:rPr>
             </w:pPr>
+            <w:r>
+              <w:rPr>
+                <w:rFonts w:ascii="Montserrat" w:eastAsia="Montserrat" w:hAnsi="Montserrat" w:cs="Montserrat"/>
+                <w:sz w:val="20"/>
+                <w:szCs w:val="20"/>
+              </w:rPr>
+              <w:t xml:space="preserve">En consultant la section </w:t>
+            </w:r>
+            <w:r>
+              <w:rPr>
+                <w:rFonts w:ascii="Montserrat" w:eastAsia="Montserrat" w:hAnsi="Montserrat" w:cs="Montserrat"/>
+                <w:sz w:val="20"/>
+                <w:szCs w:val="20"/>
+              </w:rPr>
+              <w:t xml:space="preserve">« notre dernière prestation » </w:t>
+            </w:r>
+            <w:r>
+              <w:rPr>
+                <w:rFonts w:ascii="Montserrat" w:eastAsia="Montserrat" w:hAnsi="Montserrat" w:cs="Montserrat"/>
+                <w:sz w:val="20"/>
+                <w:szCs w:val="20"/>
+              </w:rPr>
+              <w:t xml:space="preserve"> </w:t>
+            </w:r>
           </w:p>
         </w:tc>
       </w:tr>
@@ -1696,7 +1791,6 @@
                 <w:szCs w:val="20"/>
               </w:rPr>
             </w:pPr>
-            <w:proofErr w:type="spellStart"/>
             <w:r>
               <w:rPr>
                 <w:rFonts w:ascii="Montserrat" w:eastAsia="Montserrat" w:hAnsi="Montserrat" w:cs="Montserrat"/>
@@ -1705,7 +1799,6 @@
               </w:rPr>
               <w:t>When</w:t>
             </w:r>
-            <w:proofErr w:type="spellEnd"/>
           </w:p>
         </w:tc>
         <w:tc>
@@ -1735,6 +1828,14 @@
                 <w:szCs w:val="20"/>
               </w:rPr>
             </w:pPr>
+            <w:r>
+              <w:rPr>
+                <w:rFonts w:ascii="Montserrat" w:eastAsia="Montserrat" w:hAnsi="Montserrat" w:cs="Montserrat"/>
+                <w:sz w:val="20"/>
+                <w:szCs w:val="20"/>
+              </w:rPr>
+              <w:t xml:space="preserve">Sur l’affichage du dernière évènement </w:t>
+            </w:r>
           </w:p>
         </w:tc>
       </w:tr>
@@ -1770,7 +1871,6 @@
                 <w:szCs w:val="20"/>
               </w:rPr>
             </w:pPr>
-            <w:proofErr w:type="spellStart"/>
             <w:r>
               <w:rPr>
                 <w:rFonts w:ascii="Montserrat" w:eastAsia="Montserrat" w:hAnsi="Montserrat" w:cs="Montserrat"/>
@@ -1779,7 +1879,6 @@
               </w:rPr>
               <w:t>Then</w:t>
             </w:r>
-            <w:proofErr w:type="spellEnd"/>
           </w:p>
         </w:tc>
         <w:tc>
@@ -1807,6 +1906,12 @@
                 <w:rFonts w:ascii="Montserrat" w:eastAsia="Montserrat" w:hAnsi="Montserrat" w:cs="Montserrat"/>
               </w:rPr>
             </w:pPr>
+            <w:r>
+              <w:rPr>
+                <w:rFonts w:ascii="Montserrat" w:eastAsia="Montserrat" w:hAnsi="Montserrat" w:cs="Montserrat"/>
+              </w:rPr>
+              <w:t>Le dernière évènement est correctement affiché avec le nom, l’image et la date.</w:t>
+            </w:r>
           </w:p>
         </w:tc>
       </w:tr>
@@ -1912,7 +2017,15 @@
                 <w:b/>
                 <w:color w:val="FFFFFF"/>
               </w:rPr>
-              <w:t>Scénario 7</w:t>
+              <w:t xml:space="preserve">Scénario </w:t>
+            </w:r>
+            <w:r>
+              <w:rPr>
+                <w:rFonts w:ascii="Montserrat" w:eastAsia="Montserrat" w:hAnsi="Montserrat" w:cs="Montserrat"/>
+                <w:b/>
+                <w:color w:val="FFFFFF"/>
+              </w:rPr>
+              <w:t>6</w:t>
             </w:r>
           </w:p>
         </w:tc>
@@ -1949,7 +2062,6 @@
                 <w:szCs w:val="20"/>
               </w:rPr>
             </w:pPr>
-            <w:proofErr w:type="spellStart"/>
             <w:r>
               <w:rPr>
                 <w:rFonts w:ascii="Montserrat" w:eastAsia="Montserrat" w:hAnsi="Montserrat" w:cs="Montserrat"/>
@@ -1958,7 +2070,6 @@
               </w:rPr>
               <w:t>Given</w:t>
             </w:r>
-            <w:proofErr w:type="spellEnd"/>
           </w:p>
         </w:tc>
         <w:tc>
@@ -2023,7 +2134,6 @@
                 <w:szCs w:val="20"/>
               </w:rPr>
             </w:pPr>
-            <w:proofErr w:type="spellStart"/>
             <w:r>
               <w:rPr>
                 <w:rFonts w:ascii="Montserrat" w:eastAsia="Montserrat" w:hAnsi="Montserrat" w:cs="Montserrat"/>
@@ -2032,7 +2142,6 @@
               </w:rPr>
               <w:t>When</w:t>
             </w:r>
-            <w:proofErr w:type="spellEnd"/>
           </w:p>
         </w:tc>
         <w:tc>
@@ -2097,7 +2206,6 @@
                 <w:szCs w:val="20"/>
               </w:rPr>
             </w:pPr>
-            <w:proofErr w:type="spellStart"/>
             <w:r>
               <w:rPr>
                 <w:rFonts w:ascii="Montserrat" w:eastAsia="Montserrat" w:hAnsi="Montserrat" w:cs="Montserrat"/>
@@ -2106,7 +2214,6 @@
               </w:rPr>
               <w:t>Then</w:t>
             </w:r>
-            <w:proofErr w:type="spellEnd"/>
           </w:p>
         </w:tc>
         <w:tc>
@@ -2239,7 +2346,15 @@
                 <w:b/>
                 <w:color w:val="FFFFFF"/>
               </w:rPr>
-              <w:t>Scénario 8</w:t>
+              <w:t xml:space="preserve">Scénario </w:t>
+            </w:r>
+            <w:r>
+              <w:rPr>
+                <w:rFonts w:ascii="Montserrat" w:eastAsia="Montserrat" w:hAnsi="Montserrat" w:cs="Montserrat"/>
+                <w:b/>
+                <w:color w:val="FFFFFF"/>
+              </w:rPr>
+              <w:t>7</w:t>
             </w:r>
           </w:p>
         </w:tc>
@@ -2276,7 +2391,6 @@
                 <w:szCs w:val="20"/>
               </w:rPr>
             </w:pPr>
-            <w:proofErr w:type="spellStart"/>
             <w:r>
               <w:rPr>
                 <w:rFonts w:ascii="Montserrat" w:eastAsia="Montserrat" w:hAnsi="Montserrat" w:cs="Montserrat"/>
@@ -2285,7 +2399,6 @@
               </w:rPr>
               <w:t>Given</w:t>
             </w:r>
-            <w:proofErr w:type="spellEnd"/>
           </w:p>
         </w:tc>
         <w:tc>
@@ -2350,7 +2463,6 @@
                 <w:szCs w:val="20"/>
               </w:rPr>
             </w:pPr>
-            <w:proofErr w:type="spellStart"/>
             <w:r>
               <w:rPr>
                 <w:rFonts w:ascii="Montserrat" w:eastAsia="Montserrat" w:hAnsi="Montserrat" w:cs="Montserrat"/>
@@ -2359,7 +2471,6 @@
               </w:rPr>
               <w:t>When</w:t>
             </w:r>
-            <w:proofErr w:type="spellEnd"/>
           </w:p>
         </w:tc>
         <w:tc>
@@ -2424,7 +2535,6 @@
                 <w:szCs w:val="20"/>
               </w:rPr>
             </w:pPr>
-            <w:proofErr w:type="spellStart"/>
             <w:r>
               <w:rPr>
                 <w:rFonts w:ascii="Montserrat" w:eastAsia="Montserrat" w:hAnsi="Montserrat" w:cs="Montserrat"/>
@@ -2433,7 +2543,6 @@
               </w:rPr>
               <w:t>Then</w:t>
             </w:r>
-            <w:proofErr w:type="spellEnd"/>
           </w:p>
         </w:tc>
         <w:tc>
@@ -2566,7 +2675,15 @@
                 <w:b/>
                 <w:color w:val="FFFFFF"/>
               </w:rPr>
-              <w:t>Scénario 9</w:t>
+              <w:t xml:space="preserve">Scénario </w:t>
+            </w:r>
+            <w:r>
+              <w:rPr>
+                <w:rFonts w:ascii="Montserrat" w:eastAsia="Montserrat" w:hAnsi="Montserrat" w:cs="Montserrat"/>
+                <w:b/>
+                <w:color w:val="FFFFFF"/>
+              </w:rPr>
+              <w:t>8</w:t>
             </w:r>
           </w:p>
         </w:tc>
@@ -2603,7 +2720,6 @@
                 <w:szCs w:val="20"/>
               </w:rPr>
             </w:pPr>
-            <w:proofErr w:type="spellStart"/>
             <w:r>
               <w:rPr>
                 <w:rFonts w:ascii="Montserrat" w:eastAsia="Montserrat" w:hAnsi="Montserrat" w:cs="Montserrat"/>
@@ -2612,7 +2728,6 @@
               </w:rPr>
               <w:t>Given</w:t>
             </w:r>
-            <w:proofErr w:type="spellEnd"/>
           </w:p>
         </w:tc>
         <w:tc>
@@ -2675,7 +2790,6 @@
                 <w:szCs w:val="20"/>
               </w:rPr>
             </w:pPr>
-            <w:proofErr w:type="spellStart"/>
             <w:r>
               <w:rPr>
                 <w:rFonts w:ascii="Montserrat" w:eastAsia="Montserrat" w:hAnsi="Montserrat" w:cs="Montserrat"/>
@@ -2684,7 +2798,6 @@
               </w:rPr>
               <w:t>When</w:t>
             </w:r>
-            <w:proofErr w:type="spellEnd"/>
           </w:p>
         </w:tc>
         <w:tc>
@@ -2749,7 +2862,6 @@
                 <w:szCs w:val="20"/>
               </w:rPr>
             </w:pPr>
-            <w:proofErr w:type="spellStart"/>
             <w:r>
               <w:rPr>
                 <w:rFonts w:ascii="Montserrat" w:eastAsia="Montserrat" w:hAnsi="Montserrat" w:cs="Montserrat"/>
@@ -2758,7 +2870,6 @@
               </w:rPr>
               <w:t>Then</w:t>
             </w:r>
-            <w:proofErr w:type="spellEnd"/>
           </w:p>
         </w:tc>
         <w:tc>
@@ -2903,7 +3014,15 @@
                 <w:b/>
                 <w:color w:val="FFFFFF"/>
               </w:rPr>
-              <w:t>Scénario 10</w:t>
+              <w:t xml:space="preserve">Scénario </w:t>
+            </w:r>
+            <w:r>
+              <w:rPr>
+                <w:rFonts w:ascii="Montserrat" w:eastAsia="Montserrat" w:hAnsi="Montserrat" w:cs="Montserrat"/>
+                <w:b/>
+                <w:color w:val="FFFFFF"/>
+              </w:rPr>
+              <w:t>9</w:t>
             </w:r>
           </w:p>
         </w:tc>
@@ -2940,7 +3059,6 @@
                 <w:szCs w:val="20"/>
               </w:rPr>
             </w:pPr>
-            <w:proofErr w:type="spellStart"/>
             <w:r>
               <w:rPr>
                 <w:rFonts w:ascii="Montserrat" w:eastAsia="Montserrat" w:hAnsi="Montserrat" w:cs="Montserrat"/>
@@ -2949,7 +3067,6 @@
               </w:rPr>
               <w:t>Given</w:t>
             </w:r>
-            <w:proofErr w:type="spellEnd"/>
           </w:p>
         </w:tc>
         <w:tc>
@@ -3012,7 +3129,6 @@
                 <w:szCs w:val="20"/>
               </w:rPr>
             </w:pPr>
-            <w:proofErr w:type="spellStart"/>
             <w:r>
               <w:rPr>
                 <w:rFonts w:ascii="Montserrat" w:eastAsia="Montserrat" w:hAnsi="Montserrat" w:cs="Montserrat"/>
@@ -3021,7 +3137,6 @@
               </w:rPr>
               <w:t>When</w:t>
             </w:r>
-            <w:proofErr w:type="spellEnd"/>
           </w:p>
         </w:tc>
         <w:tc>
@@ -3086,7 +3201,6 @@
                 <w:szCs w:val="20"/>
               </w:rPr>
             </w:pPr>
-            <w:proofErr w:type="spellStart"/>
             <w:r>
               <w:rPr>
                 <w:rFonts w:ascii="Montserrat" w:eastAsia="Montserrat" w:hAnsi="Montserrat" w:cs="Montserrat"/>
@@ -3095,7 +3209,6 @@
               </w:rPr>
               <w:t>Then</w:t>
             </w:r>
-            <w:proofErr w:type="spellEnd"/>
           </w:p>
         </w:tc>
         <w:tc>
@@ -3230,7 +3343,15 @@
                 <w:b/>
                 <w:color w:val="FFFFFF"/>
               </w:rPr>
-              <w:t>Scénario 11</w:t>
+              <w:t xml:space="preserve">Scénario </w:t>
+            </w:r>
+            <w:r>
+              <w:rPr>
+                <w:rFonts w:ascii="Montserrat" w:eastAsia="Montserrat" w:hAnsi="Montserrat" w:cs="Montserrat"/>
+                <w:b/>
+                <w:color w:val="FFFFFF"/>
+              </w:rPr>
+              <w:t>10</w:t>
             </w:r>
           </w:p>
         </w:tc>
@@ -3267,7 +3388,6 @@
                 <w:szCs w:val="20"/>
               </w:rPr>
             </w:pPr>
-            <w:proofErr w:type="spellStart"/>
             <w:r>
               <w:rPr>
                 <w:rFonts w:ascii="Montserrat" w:eastAsia="Montserrat" w:hAnsi="Montserrat" w:cs="Montserrat"/>
@@ -3276,7 +3396,6 @@
               </w:rPr>
               <w:t>Given</w:t>
             </w:r>
-            <w:proofErr w:type="spellEnd"/>
           </w:p>
         </w:tc>
         <w:tc>
@@ -3341,7 +3460,6 @@
                 <w:szCs w:val="20"/>
               </w:rPr>
             </w:pPr>
-            <w:proofErr w:type="spellStart"/>
             <w:r>
               <w:rPr>
                 <w:rFonts w:ascii="Montserrat" w:eastAsia="Montserrat" w:hAnsi="Montserrat" w:cs="Montserrat"/>
@@ -3350,7 +3468,6 @@
               </w:rPr>
               <w:t>When</w:t>
             </w:r>
-            <w:proofErr w:type="spellEnd"/>
           </w:p>
         </w:tc>
         <w:tc>
@@ -3415,7 +3532,6 @@
                 <w:szCs w:val="20"/>
               </w:rPr>
             </w:pPr>
-            <w:proofErr w:type="spellStart"/>
             <w:r>
               <w:rPr>
                 <w:rFonts w:ascii="Montserrat" w:eastAsia="Montserrat" w:hAnsi="Montserrat" w:cs="Montserrat"/>
@@ -3424,7 +3540,6 @@
               </w:rPr>
               <w:t>Then</w:t>
             </w:r>
-            <w:proofErr w:type="spellEnd"/>
           </w:p>
         </w:tc>
         <w:tc>
@@ -3559,7 +3674,15 @@
                 <w:b/>
                 <w:color w:val="FFFFFF"/>
               </w:rPr>
-              <w:t>Scénario 12</w:t>
+              <w:t>Scénario 1</w:t>
+            </w:r>
+            <w:r>
+              <w:rPr>
+                <w:rFonts w:ascii="Montserrat" w:eastAsia="Montserrat" w:hAnsi="Montserrat" w:cs="Montserrat"/>
+                <w:b/>
+                <w:color w:val="FFFFFF"/>
+              </w:rPr>
+              <w:t>1</w:t>
             </w:r>
           </w:p>
         </w:tc>
@@ -3596,7 +3719,6 @@
                 <w:szCs w:val="20"/>
               </w:rPr>
             </w:pPr>
-            <w:proofErr w:type="spellStart"/>
             <w:r>
               <w:rPr>
                 <w:rFonts w:ascii="Montserrat" w:eastAsia="Montserrat" w:hAnsi="Montserrat" w:cs="Montserrat"/>
@@ -3605,7 +3727,6 @@
               </w:rPr>
               <w:t>Given</w:t>
             </w:r>
-            <w:proofErr w:type="spellEnd"/>
           </w:p>
         </w:tc>
         <w:tc>
@@ -3670,7 +3791,6 @@
                 <w:szCs w:val="20"/>
               </w:rPr>
             </w:pPr>
-            <w:proofErr w:type="spellStart"/>
             <w:r>
               <w:rPr>
                 <w:rFonts w:ascii="Montserrat" w:eastAsia="Montserrat" w:hAnsi="Montserrat" w:cs="Montserrat"/>
@@ -3679,7 +3799,6 @@
               </w:rPr>
               <w:t>When</w:t>
             </w:r>
-            <w:proofErr w:type="spellEnd"/>
           </w:p>
         </w:tc>
         <w:tc>
@@ -3744,7 +3863,6 @@
                 <w:szCs w:val="20"/>
               </w:rPr>
             </w:pPr>
-            <w:proofErr w:type="spellStart"/>
             <w:r>
               <w:rPr>
                 <w:rFonts w:ascii="Montserrat" w:eastAsia="Montserrat" w:hAnsi="Montserrat" w:cs="Montserrat"/>
@@ -3753,7 +3871,6 @@
               </w:rPr>
               <w:t>Then</w:t>
             </w:r>
-            <w:proofErr w:type="spellEnd"/>
           </w:p>
         </w:tc>
         <w:tc>

</xml_diff>